<commit_message>
Latest files after todays meeting
</commit_message>
<xml_diff>
--- a/AllUseCases.docx
+++ b/AllUseCases.docx
@@ -4,6 +4,13 @@
   <w:body>
     <w:sdt>
       <w:sdtPr>
+        <w:rPr>
+          <w:rFonts w:asciiTheme="minorHAnsi" w:eastAsiaTheme="minorHAnsi" w:hAnsiTheme="minorHAnsi" w:cstheme="minorBidi"/>
+          <w:color w:val="auto"/>
+          <w:sz w:val="22"/>
+          <w:szCs w:val="22"/>
+          <w:lang w:val="en-CA"/>
+        </w:rPr>
         <w:id w:val="76793116"/>
         <w:docPartObj>
           <w:docPartGallery w:val="Table of Contents"/>
@@ -12,14 +19,9 @@
       </w:sdtPr>
       <w:sdtEndPr>
         <w:rPr>
-          <w:rFonts w:asciiTheme="minorHAnsi" w:eastAsiaTheme="minorHAnsi" w:hAnsiTheme="minorHAnsi" w:cstheme="minorBidi"/>
           <w:b/>
           <w:bCs/>
           <w:noProof/>
-          <w:color w:val="auto"/>
-          <w:sz w:val="22"/>
-          <w:szCs w:val="22"/>
-          <w:lang w:val="en-CA"/>
         </w:rPr>
       </w:sdtEndPr>
       <w:sdtContent>
@@ -2437,8 +2439,17 @@
           <w:sz w:val="24"/>
           <w:szCs w:val="24"/>
         </w:rPr>
-        <w:t>Get-theatername</w:t>
-      </w:r>
+        <w:t>Get-</w:t>
+      </w:r>
+      <w:proofErr w:type="spellStart"/>
+      <w:r>
+        <w:rPr>
+          <w:sz w:val="24"/>
+          <w:szCs w:val="24"/>
+        </w:rPr>
+        <w:t>theatername</w:t>
+      </w:r>
+      <w:proofErr w:type="spellEnd"/>
     </w:p>
     <w:p>
       <w:pPr>
@@ -2457,8 +2468,17 @@
           <w:sz w:val="24"/>
           <w:szCs w:val="24"/>
         </w:rPr>
-        <w:t>Get-theaterlist</w:t>
-      </w:r>
+        <w:t>Get-</w:t>
+      </w:r>
+      <w:proofErr w:type="spellStart"/>
+      <w:r>
+        <w:rPr>
+          <w:sz w:val="24"/>
+          <w:szCs w:val="24"/>
+        </w:rPr>
+        <w:t>theaterlist</w:t>
+      </w:r>
+      <w:proofErr w:type="spellEnd"/>
     </w:p>
     <w:p>
       <w:pPr>
@@ -2497,8 +2517,17 @@
           <w:sz w:val="24"/>
           <w:szCs w:val="24"/>
         </w:rPr>
-        <w:t>Search-fortheaternames</w:t>
-      </w:r>
+        <w:t>Search-</w:t>
+      </w:r>
+      <w:proofErr w:type="spellStart"/>
+      <w:r>
+        <w:rPr>
+          <w:sz w:val="24"/>
+          <w:szCs w:val="24"/>
+        </w:rPr>
+        <w:t>fortheaternames</w:t>
+      </w:r>
+      <w:proofErr w:type="spellEnd"/>
     </w:p>
     <w:p>
       <w:pPr>
@@ -2517,8 +2546,17 @@
           <w:sz w:val="24"/>
           <w:szCs w:val="24"/>
         </w:rPr>
-        <w:t>Show-theaterlist</w:t>
-      </w:r>
+        <w:t>Show-</w:t>
+      </w:r>
+      <w:proofErr w:type="spellStart"/>
+      <w:r>
+        <w:rPr>
+          <w:sz w:val="24"/>
+          <w:szCs w:val="24"/>
+        </w:rPr>
+        <w:t>theaterlist</w:t>
+      </w:r>
+      <w:proofErr w:type="spellEnd"/>
     </w:p>
     <w:p>
       <w:pPr>
@@ -2537,8 +2575,17 @@
           <w:sz w:val="24"/>
           <w:szCs w:val="24"/>
         </w:rPr>
-        <w:t>Show-theatername</w:t>
-      </w:r>
+        <w:t>Show-</w:t>
+      </w:r>
+      <w:proofErr w:type="spellStart"/>
+      <w:r>
+        <w:rPr>
+          <w:sz w:val="24"/>
+          <w:szCs w:val="24"/>
+        </w:rPr>
+        <w:t>theatername</w:t>
+      </w:r>
+      <w:proofErr w:type="spellEnd"/>
     </w:p>
     <w:p>
       <w:pPr>
@@ -2597,8 +2644,13 @@
         <w:lastRenderedPageBreak/>
         <w:t xml:space="preserve">users can select the movie at the same time.   As a regular user if the movie does not have a checkmark </w:t>
       </w:r>
-      <w:r>
-        <w:t>them they may proceed as normal.</w:t>
+      <w:proofErr w:type="gramStart"/>
+      <w:r>
+        <w:t>them</w:t>
+      </w:r>
+      <w:proofErr w:type="gramEnd"/>
+      <w:r>
+        <w:t xml:space="preserve"> they may proceed as normal.</w:t>
       </w:r>
       <w:r>
         <w:t xml:space="preserve"> </w:t>
@@ -2664,8 +2716,21 @@
     </w:p>
     <w:p>
       <w:r>
-        <w:t>Regular User, Registered User, Theater, MovieList, Movie, showTime</w:t>
-      </w:r>
+        <w:t xml:space="preserve">Regular User, Registered User, Theater, </w:t>
+      </w:r>
+      <w:proofErr w:type="spellStart"/>
+      <w:r>
+        <w:t>MovieList</w:t>
+      </w:r>
+      <w:proofErr w:type="spellEnd"/>
+      <w:r>
+        <w:t xml:space="preserve">, Movie, </w:t>
+      </w:r>
+      <w:proofErr w:type="spellStart"/>
+      <w:r>
+        <w:t>showTime</w:t>
+      </w:r>
+      <w:proofErr w:type="spellEnd"/>
     </w:p>
     <w:p>
       <w:pPr>
@@ -2694,8 +2759,17 @@
           <w:sz w:val="24"/>
           <w:szCs w:val="24"/>
         </w:rPr>
-        <w:t>Get-movielist</w:t>
-      </w:r>
+        <w:t>Get-</w:t>
+      </w:r>
+      <w:proofErr w:type="spellStart"/>
+      <w:r>
+        <w:rPr>
+          <w:sz w:val="24"/>
+          <w:szCs w:val="24"/>
+        </w:rPr>
+        <w:t>movielist</w:t>
+      </w:r>
+      <w:proofErr w:type="spellEnd"/>
     </w:p>
     <w:p>
       <w:pPr>
@@ -3602,8 +3676,17 @@
           <w:sz w:val="24"/>
           <w:szCs w:val="24"/>
         </w:rPr>
-        <w:t>Reminder, RegisteredUser</w:t>
-      </w:r>
+        <w:t xml:space="preserve">Reminder, </w:t>
+      </w:r>
+      <w:proofErr w:type="spellStart"/>
+      <w:r>
+        <w:rPr>
+          <w:sz w:val="24"/>
+          <w:szCs w:val="24"/>
+        </w:rPr>
+        <w:t>RegisteredUser</w:t>
+      </w:r>
+      <w:proofErr w:type="spellEnd"/>
     </w:p>
     <w:p>
       <w:pPr>
@@ -3650,6 +3733,7 @@
           <w:szCs w:val="24"/>
         </w:rPr>
       </w:pPr>
+      <w:proofErr w:type="spellStart"/>
       <w:r>
         <w:rPr>
           <w:sz w:val="24"/>
@@ -3657,6 +3741,7 @@
         </w:rPr>
         <w:t>CheckDeadline</w:t>
       </w:r>
+      <w:proofErr w:type="spellEnd"/>
     </w:p>
     <w:p>
       <w:pPr>
@@ -4315,80 +4400,491 @@
     </w:p>
     <w:p>
       <w:pPr>
+        <w:pStyle w:val="Heading2"/>
+      </w:pPr>
+      <w:bookmarkStart w:id="23" w:name="_Toc56448742"/>
+      <w:r>
+        <w:t>Candidate objects</w:t>
+      </w:r>
+      <w:r>
+        <w:t xml:space="preserve"> for registered user</w:t>
+      </w:r>
+      <w:r>
+        <w:t>:</w:t>
+      </w:r>
+      <w:bookmarkEnd w:id="23"/>
+    </w:p>
+    <w:p>
+      <w:pPr>
+        <w:pStyle w:val="ListParagraph"/>
+        <w:numPr>
+          <w:ilvl w:val="0"/>
+          <w:numId w:val="2"/>
+        </w:numPr>
+        <w:rPr>
+          <w:sz w:val="24"/>
+          <w:szCs w:val="24"/>
+        </w:rPr>
+      </w:pPr>
+      <w:r>
+        <w:rPr>
+          <w:sz w:val="24"/>
+          <w:szCs w:val="24"/>
+        </w:rPr>
+        <w:t>Login</w:t>
+      </w:r>
+    </w:p>
+    <w:p>
+      <w:pPr>
+        <w:pStyle w:val="ListParagraph"/>
+        <w:numPr>
+          <w:ilvl w:val="0"/>
+          <w:numId w:val="2"/>
+        </w:numPr>
+        <w:rPr>
+          <w:sz w:val="24"/>
+          <w:szCs w:val="24"/>
+        </w:rPr>
+      </w:pPr>
+      <w:r>
+        <w:rPr>
+          <w:sz w:val="24"/>
+          <w:szCs w:val="24"/>
+        </w:rPr>
+        <w:t>Reservation</w:t>
+      </w:r>
+    </w:p>
+    <w:p>
+      <w:pPr>
+        <w:pStyle w:val="ListParagraph"/>
+        <w:numPr>
+          <w:ilvl w:val="0"/>
+          <w:numId w:val="2"/>
+        </w:numPr>
+        <w:rPr>
+          <w:sz w:val="24"/>
+          <w:szCs w:val="24"/>
+        </w:rPr>
+      </w:pPr>
+      <w:r>
+        <w:rPr>
+          <w:sz w:val="24"/>
+          <w:szCs w:val="24"/>
+        </w:rPr>
+        <w:t>Message</w:t>
+      </w:r>
+    </w:p>
+    <w:p>
+      <w:pPr>
+        <w:pStyle w:val="ListParagraph"/>
+        <w:numPr>
+          <w:ilvl w:val="0"/>
+          <w:numId w:val="2"/>
+        </w:numPr>
+        <w:rPr>
+          <w:sz w:val="24"/>
+          <w:szCs w:val="24"/>
+        </w:rPr>
+      </w:pPr>
+      <w:r>
+        <w:rPr>
+          <w:sz w:val="24"/>
+          <w:szCs w:val="24"/>
+        </w:rPr>
+        <w:t>Movie-start</w:t>
+      </w:r>
+    </w:p>
+    <w:p>
+      <w:pPr>
+        <w:pStyle w:val="ListParagraph"/>
+        <w:numPr>
+          <w:ilvl w:val="0"/>
+          <w:numId w:val="2"/>
+        </w:numPr>
+        <w:rPr>
+          <w:sz w:val="24"/>
+          <w:szCs w:val="24"/>
+        </w:rPr>
+      </w:pPr>
+      <w:r>
+        <w:rPr>
+          <w:sz w:val="24"/>
+          <w:szCs w:val="24"/>
+        </w:rPr>
+        <w:t>Cancelation</w:t>
+      </w:r>
+    </w:p>
+    <w:p>
+      <w:pPr>
+        <w:pStyle w:val="ListParagraph"/>
+        <w:numPr>
+          <w:ilvl w:val="0"/>
+          <w:numId w:val="2"/>
+        </w:numPr>
+        <w:rPr>
+          <w:sz w:val="24"/>
+          <w:szCs w:val="24"/>
+        </w:rPr>
+      </w:pPr>
+      <w:r>
+        <w:rPr>
+          <w:sz w:val="24"/>
+          <w:szCs w:val="24"/>
+        </w:rPr>
+        <w:t>User</w:t>
+      </w:r>
+    </w:p>
+    <w:p>
+      <w:pPr>
+        <w:pStyle w:val="ListParagraph"/>
+        <w:numPr>
+          <w:ilvl w:val="0"/>
+          <w:numId w:val="2"/>
+        </w:numPr>
+        <w:rPr>
+          <w:sz w:val="24"/>
+          <w:szCs w:val="24"/>
+        </w:rPr>
+      </w:pPr>
+      <w:r>
+        <w:rPr>
+          <w:sz w:val="24"/>
+          <w:szCs w:val="24"/>
+        </w:rPr>
+        <w:t>Seats</w:t>
+      </w:r>
+    </w:p>
+    <w:p>
+      <w:pPr>
+        <w:pStyle w:val="ListParagraph"/>
+        <w:numPr>
+          <w:ilvl w:val="0"/>
+          <w:numId w:val="2"/>
+        </w:numPr>
+        <w:rPr>
+          <w:sz w:val="24"/>
+          <w:szCs w:val="24"/>
+        </w:rPr>
+      </w:pPr>
+      <w:r>
+        <w:rPr>
+          <w:sz w:val="24"/>
+          <w:szCs w:val="24"/>
+        </w:rPr>
+        <w:t>Store-credit</w:t>
+      </w:r>
+      <w:r>
+        <w:rPr>
+          <w:sz w:val="24"/>
+          <w:szCs w:val="24"/>
+        </w:rPr>
+        <w:t>-amount</w:t>
+      </w:r>
+    </w:p>
+    <w:p>
+      <w:pPr>
+        <w:pStyle w:val="ListParagraph"/>
+        <w:numPr>
+          <w:ilvl w:val="0"/>
+          <w:numId w:val="2"/>
+        </w:numPr>
+        <w:rPr>
+          <w:sz w:val="24"/>
+          <w:szCs w:val="24"/>
+        </w:rPr>
+      </w:pPr>
+      <w:r>
+        <w:rPr>
+          <w:sz w:val="24"/>
+          <w:szCs w:val="24"/>
+        </w:rPr>
+        <w:t>User-account</w:t>
+      </w:r>
+    </w:p>
+    <w:p>
+      <w:pPr>
+        <w:pStyle w:val="Heading2"/>
+      </w:pPr>
+      <w:bookmarkStart w:id="24" w:name="_Toc56448743"/>
+      <w:r>
+        <w:t>Operations:</w:t>
+      </w:r>
+      <w:bookmarkEnd w:id="24"/>
+    </w:p>
+    <w:p>
+      <w:pPr>
+        <w:pStyle w:val="ListParagraph"/>
+        <w:numPr>
+          <w:ilvl w:val="0"/>
+          <w:numId w:val="1"/>
+        </w:numPr>
+        <w:rPr>
+          <w:sz w:val="24"/>
+          <w:szCs w:val="24"/>
+        </w:rPr>
+      </w:pPr>
+      <w:r>
+        <w:rPr>
+          <w:sz w:val="24"/>
+          <w:szCs w:val="24"/>
+        </w:rPr>
+        <w:t>Login</w:t>
+      </w:r>
+      <w:r>
+        <w:rPr>
+          <w:sz w:val="24"/>
+          <w:szCs w:val="24"/>
+        </w:rPr>
+        <w:t>-account</w:t>
+      </w:r>
+    </w:p>
+    <w:p>
+      <w:pPr>
+        <w:pStyle w:val="ListParagraph"/>
+        <w:numPr>
+          <w:ilvl w:val="0"/>
+          <w:numId w:val="1"/>
+        </w:numPr>
+        <w:rPr>
+          <w:sz w:val="24"/>
+          <w:szCs w:val="24"/>
+        </w:rPr>
+      </w:pPr>
+      <w:r>
+        <w:rPr>
+          <w:sz w:val="24"/>
+          <w:szCs w:val="24"/>
+        </w:rPr>
+        <w:t>Check-reservation</w:t>
+      </w:r>
+    </w:p>
+    <w:p>
+      <w:pPr>
+        <w:pStyle w:val="ListParagraph"/>
+        <w:numPr>
+          <w:ilvl w:val="0"/>
+          <w:numId w:val="1"/>
+        </w:numPr>
+        <w:rPr>
+          <w:sz w:val="24"/>
+          <w:szCs w:val="24"/>
+        </w:rPr>
+      </w:pPr>
+      <w:r>
+        <w:rPr>
+          <w:sz w:val="24"/>
+          <w:szCs w:val="24"/>
+        </w:rPr>
+        <w:t>Cancel-reservation</w:t>
+      </w:r>
+    </w:p>
+    <w:p>
+      <w:pPr>
+        <w:pStyle w:val="ListParagraph"/>
+        <w:numPr>
+          <w:ilvl w:val="0"/>
+          <w:numId w:val="1"/>
+        </w:numPr>
+        <w:rPr>
+          <w:sz w:val="24"/>
+          <w:szCs w:val="24"/>
+        </w:rPr>
+      </w:pPr>
+      <w:r>
+        <w:rPr>
+          <w:sz w:val="24"/>
+          <w:szCs w:val="24"/>
+        </w:rPr>
+        <w:t>Display-message</w:t>
+      </w:r>
+    </w:p>
+    <w:p>
+      <w:pPr>
+        <w:pStyle w:val="ListParagraph"/>
+        <w:numPr>
+          <w:ilvl w:val="0"/>
+          <w:numId w:val="1"/>
+        </w:numPr>
+        <w:rPr>
+          <w:sz w:val="24"/>
+          <w:szCs w:val="24"/>
+        </w:rPr>
+      </w:pPr>
+      <w:r>
+        <w:rPr>
+          <w:sz w:val="24"/>
+          <w:szCs w:val="24"/>
+        </w:rPr>
+        <w:t>Cancelation-unavailable</w:t>
+      </w:r>
+    </w:p>
+    <w:p>
+      <w:pPr>
+        <w:pStyle w:val="ListParagraph"/>
+        <w:numPr>
+          <w:ilvl w:val="0"/>
+          <w:numId w:val="1"/>
+        </w:numPr>
+        <w:rPr>
+          <w:sz w:val="24"/>
+          <w:szCs w:val="24"/>
+        </w:rPr>
+      </w:pPr>
+      <w:r>
+        <w:rPr>
+          <w:sz w:val="24"/>
+          <w:szCs w:val="24"/>
+        </w:rPr>
+        <w:t>Confirm-cancelation</w:t>
+      </w:r>
+    </w:p>
+    <w:p>
+      <w:pPr>
+        <w:pStyle w:val="ListParagraph"/>
+        <w:numPr>
+          <w:ilvl w:val="0"/>
+          <w:numId w:val="1"/>
+        </w:numPr>
+        <w:rPr>
+          <w:sz w:val="24"/>
+          <w:szCs w:val="24"/>
+        </w:rPr>
+      </w:pPr>
+      <w:r>
+        <w:rPr>
+          <w:sz w:val="24"/>
+          <w:szCs w:val="24"/>
+        </w:rPr>
+        <w:t>User-accept</w:t>
+      </w:r>
+    </w:p>
+    <w:p>
+      <w:pPr>
+        <w:pStyle w:val="ListParagraph"/>
+        <w:numPr>
+          <w:ilvl w:val="0"/>
+          <w:numId w:val="1"/>
+        </w:numPr>
+        <w:rPr>
+          <w:sz w:val="24"/>
+          <w:szCs w:val="24"/>
+        </w:rPr>
+      </w:pPr>
+      <w:r>
+        <w:rPr>
+          <w:sz w:val="24"/>
+          <w:szCs w:val="24"/>
+        </w:rPr>
+        <w:t>Seats-label</w:t>
+      </w:r>
+    </w:p>
+    <w:p>
+      <w:pPr>
+        <w:pStyle w:val="Heading1"/>
+      </w:pPr>
+      <w:bookmarkStart w:id="25" w:name="_Toc56448744"/>
+      <w:r>
+        <w:lastRenderedPageBreak/>
+        <w:t>Register User</w:t>
+      </w:r>
+      <w:r>
+        <w:t>:</w:t>
+      </w:r>
+      <w:bookmarkEnd w:id="25"/>
+    </w:p>
+    <w:p>
+      <w:pPr>
+        <w:rPr>
+          <w:sz w:val="24"/>
+          <w:szCs w:val="24"/>
+        </w:rPr>
+      </w:pPr>
+      <w:r>
+        <w:rPr>
+          <w:sz w:val="24"/>
+          <w:szCs w:val="24"/>
+        </w:rPr>
+        <w:t xml:space="preserve">This use case starts when a regular user selects the register option. The system displays a message and text fields asking the user to input their first name, last name, date of birth, email and password. The system checks for that email address in the database, if found, the system displays a message saying that email is already registered, and the use case </w:t>
+      </w:r>
+      <w:r>
+        <w:rPr>
+          <w:sz w:val="24"/>
+          <w:szCs w:val="24"/>
+        </w:rPr>
+        <w:t>ends</w:t>
+      </w:r>
+      <w:r>
+        <w:rPr>
+          <w:sz w:val="24"/>
+          <w:szCs w:val="24"/>
+        </w:rPr>
+        <w:t xml:space="preserve">. Otherwise, the system requests the user for a payment method for the annual account fee. </w:t>
+      </w:r>
+      <w:r>
+        <w:rPr>
+          <w:sz w:val="24"/>
+          <w:szCs w:val="24"/>
+        </w:rPr>
+        <w:t xml:space="preserve">If the payment is unsuccessful, the system will display a message asking to try again and will let the user input the payment information again. </w:t>
+      </w:r>
+      <w:r>
+        <w:rPr>
+          <w:sz w:val="24"/>
+          <w:szCs w:val="24"/>
+        </w:rPr>
+        <w:t>If the payment is</w:t>
+      </w:r>
+      <w:r>
+        <w:rPr>
+          <w:sz w:val="24"/>
+          <w:szCs w:val="24"/>
+        </w:rPr>
+        <w:t xml:space="preserve"> confirmed</w:t>
+      </w:r>
+      <w:r>
+        <w:rPr>
+          <w:sz w:val="24"/>
+          <w:szCs w:val="24"/>
+        </w:rPr>
+        <w:t>, the system adds the user’s information</w:t>
+      </w:r>
+      <w:r>
+        <w:rPr>
+          <w:sz w:val="24"/>
+          <w:szCs w:val="24"/>
+        </w:rPr>
+        <w:t>, including the method of payment,</w:t>
+      </w:r>
+      <w:r>
+        <w:rPr>
+          <w:sz w:val="24"/>
+          <w:szCs w:val="24"/>
+        </w:rPr>
+        <w:t xml:space="preserve"> to the database and a message is displayed to the user confirming their registration.</w:t>
+      </w:r>
+    </w:p>
+    <w:p>
+      <w:pPr>
+        <w:pStyle w:val="Heading2"/>
+      </w:pPr>
+      <w:bookmarkStart w:id="26" w:name="_Toc56448745"/>
+      <w:r>
+        <w:t>Candidate objects:</w:t>
+      </w:r>
+      <w:bookmarkEnd w:id="26"/>
+    </w:p>
+    <w:p>
+      <w:pPr>
+        <w:pStyle w:val="ListParagraph"/>
+        <w:numPr>
+          <w:ilvl w:val="0"/>
+          <w:numId w:val="6"/>
+        </w:numPr>
         <w:rPr>
           <w:sz w:val="28"/>
           <w:szCs w:val="28"/>
         </w:rPr>
       </w:pPr>
-    </w:p>
-    <w:p>
-      <w:pPr>
-        <w:pStyle w:val="Heading2"/>
-      </w:pPr>
-      <w:bookmarkStart w:id="23" w:name="_Toc56448742"/>
-      <w:r>
-        <w:t>Candidate objects</w:t>
-      </w:r>
-      <w:r>
-        <w:t xml:space="preserve"> for registered user</w:t>
-      </w:r>
-      <w:r>
-        <w:t>:</w:t>
-      </w:r>
-      <w:bookmarkEnd w:id="23"/>
-    </w:p>
-    <w:p>
-      <w:pPr>
-        <w:pStyle w:val="ListParagraph"/>
-        <w:numPr>
-          <w:ilvl w:val="0"/>
-          <w:numId w:val="2"/>
-        </w:numPr>
-        <w:rPr>
-          <w:sz w:val="24"/>
-          <w:szCs w:val="24"/>
-        </w:rPr>
-      </w:pPr>
-      <w:r>
-        <w:rPr>
-          <w:sz w:val="24"/>
-          <w:szCs w:val="24"/>
-        </w:rPr>
-        <w:t>Login</w:t>
-      </w:r>
-    </w:p>
-    <w:p>
-      <w:pPr>
-        <w:pStyle w:val="ListParagraph"/>
-        <w:numPr>
-          <w:ilvl w:val="0"/>
-          <w:numId w:val="2"/>
-        </w:numPr>
-        <w:rPr>
-          <w:sz w:val="24"/>
-          <w:szCs w:val="24"/>
-        </w:rPr>
-      </w:pPr>
-      <w:r>
-        <w:rPr>
-          <w:sz w:val="24"/>
-          <w:szCs w:val="24"/>
-        </w:rPr>
-        <w:t>Reservation</w:t>
-      </w:r>
-    </w:p>
-    <w:p>
-      <w:pPr>
-        <w:pStyle w:val="ListParagraph"/>
-        <w:numPr>
-          <w:ilvl w:val="0"/>
-          <w:numId w:val="2"/>
-        </w:numPr>
-        <w:rPr>
-          <w:sz w:val="24"/>
-          <w:szCs w:val="24"/>
-        </w:rPr>
-      </w:pPr>
       <w:r>
         <w:rPr>
           <w:sz w:val="24"/>
@@ -4396,405 +4892,6 @@
         </w:rPr>
         <w:t>Message</w:t>
       </w:r>
-    </w:p>
-    <w:p>
-      <w:pPr>
-        <w:pStyle w:val="ListParagraph"/>
-        <w:numPr>
-          <w:ilvl w:val="0"/>
-          <w:numId w:val="2"/>
-        </w:numPr>
-        <w:rPr>
-          <w:sz w:val="24"/>
-          <w:szCs w:val="24"/>
-        </w:rPr>
-      </w:pPr>
-      <w:r>
-        <w:rPr>
-          <w:sz w:val="24"/>
-          <w:szCs w:val="24"/>
-        </w:rPr>
-        <w:t>Movie-start</w:t>
-      </w:r>
-    </w:p>
-    <w:p>
-      <w:pPr>
-        <w:pStyle w:val="ListParagraph"/>
-        <w:numPr>
-          <w:ilvl w:val="0"/>
-          <w:numId w:val="2"/>
-        </w:numPr>
-        <w:rPr>
-          <w:sz w:val="24"/>
-          <w:szCs w:val="24"/>
-        </w:rPr>
-      </w:pPr>
-      <w:r>
-        <w:rPr>
-          <w:sz w:val="24"/>
-          <w:szCs w:val="24"/>
-        </w:rPr>
-        <w:t>Cancelation</w:t>
-      </w:r>
-    </w:p>
-    <w:p>
-      <w:pPr>
-        <w:pStyle w:val="ListParagraph"/>
-        <w:numPr>
-          <w:ilvl w:val="0"/>
-          <w:numId w:val="2"/>
-        </w:numPr>
-        <w:rPr>
-          <w:sz w:val="24"/>
-          <w:szCs w:val="24"/>
-        </w:rPr>
-      </w:pPr>
-      <w:r>
-        <w:rPr>
-          <w:sz w:val="24"/>
-          <w:szCs w:val="24"/>
-        </w:rPr>
-        <w:t>User</w:t>
-      </w:r>
-    </w:p>
-    <w:p>
-      <w:pPr>
-        <w:pStyle w:val="ListParagraph"/>
-        <w:numPr>
-          <w:ilvl w:val="0"/>
-          <w:numId w:val="2"/>
-        </w:numPr>
-        <w:rPr>
-          <w:sz w:val="24"/>
-          <w:szCs w:val="24"/>
-        </w:rPr>
-      </w:pPr>
-      <w:r>
-        <w:rPr>
-          <w:sz w:val="24"/>
-          <w:szCs w:val="24"/>
-        </w:rPr>
-        <w:t>Seats</w:t>
-      </w:r>
-    </w:p>
-    <w:p>
-      <w:pPr>
-        <w:pStyle w:val="ListParagraph"/>
-        <w:numPr>
-          <w:ilvl w:val="0"/>
-          <w:numId w:val="2"/>
-        </w:numPr>
-        <w:rPr>
-          <w:sz w:val="24"/>
-          <w:szCs w:val="24"/>
-        </w:rPr>
-      </w:pPr>
-      <w:r>
-        <w:rPr>
-          <w:sz w:val="24"/>
-          <w:szCs w:val="24"/>
-        </w:rPr>
-        <w:t>Store-credit</w:t>
-      </w:r>
-      <w:r>
-        <w:rPr>
-          <w:sz w:val="24"/>
-          <w:szCs w:val="24"/>
-        </w:rPr>
-        <w:t>-amount</w:t>
-      </w:r>
-    </w:p>
-    <w:p>
-      <w:pPr>
-        <w:pStyle w:val="ListParagraph"/>
-        <w:numPr>
-          <w:ilvl w:val="0"/>
-          <w:numId w:val="2"/>
-        </w:numPr>
-        <w:rPr>
-          <w:sz w:val="24"/>
-          <w:szCs w:val="24"/>
-        </w:rPr>
-      </w:pPr>
-      <w:r>
-        <w:rPr>
-          <w:sz w:val="24"/>
-          <w:szCs w:val="24"/>
-        </w:rPr>
-        <w:t>User-account</w:t>
-      </w:r>
-    </w:p>
-    <w:p>
-      <w:pPr>
-        <w:pStyle w:val="Heading2"/>
-      </w:pPr>
-      <w:bookmarkStart w:id="24" w:name="_Toc56448743"/>
-      <w:r>
-        <w:t>Operations:</w:t>
-      </w:r>
-      <w:bookmarkEnd w:id="24"/>
-    </w:p>
-    <w:p>
-      <w:pPr>
-        <w:pStyle w:val="ListParagraph"/>
-        <w:numPr>
-          <w:ilvl w:val="0"/>
-          <w:numId w:val="1"/>
-        </w:numPr>
-        <w:rPr>
-          <w:sz w:val="24"/>
-          <w:szCs w:val="24"/>
-        </w:rPr>
-      </w:pPr>
-      <w:r>
-        <w:rPr>
-          <w:sz w:val="24"/>
-          <w:szCs w:val="24"/>
-        </w:rPr>
-        <w:t>Login</w:t>
-      </w:r>
-      <w:r>
-        <w:rPr>
-          <w:sz w:val="24"/>
-          <w:szCs w:val="24"/>
-        </w:rPr>
-        <w:t>-account</w:t>
-      </w:r>
-    </w:p>
-    <w:p>
-      <w:pPr>
-        <w:pStyle w:val="ListParagraph"/>
-        <w:numPr>
-          <w:ilvl w:val="0"/>
-          <w:numId w:val="1"/>
-        </w:numPr>
-        <w:rPr>
-          <w:sz w:val="24"/>
-          <w:szCs w:val="24"/>
-        </w:rPr>
-      </w:pPr>
-      <w:r>
-        <w:rPr>
-          <w:sz w:val="24"/>
-          <w:szCs w:val="24"/>
-        </w:rPr>
-        <w:t>Check-reservation</w:t>
-      </w:r>
-    </w:p>
-    <w:p>
-      <w:pPr>
-        <w:pStyle w:val="ListParagraph"/>
-        <w:numPr>
-          <w:ilvl w:val="0"/>
-          <w:numId w:val="1"/>
-        </w:numPr>
-        <w:rPr>
-          <w:sz w:val="24"/>
-          <w:szCs w:val="24"/>
-        </w:rPr>
-      </w:pPr>
-      <w:r>
-        <w:rPr>
-          <w:sz w:val="24"/>
-          <w:szCs w:val="24"/>
-        </w:rPr>
-        <w:t>Cancel-reservation</w:t>
-      </w:r>
-    </w:p>
-    <w:p>
-      <w:pPr>
-        <w:pStyle w:val="ListParagraph"/>
-        <w:numPr>
-          <w:ilvl w:val="0"/>
-          <w:numId w:val="1"/>
-        </w:numPr>
-        <w:rPr>
-          <w:sz w:val="24"/>
-          <w:szCs w:val="24"/>
-        </w:rPr>
-      </w:pPr>
-      <w:r>
-        <w:rPr>
-          <w:sz w:val="24"/>
-          <w:szCs w:val="24"/>
-        </w:rPr>
-        <w:t>Display-message</w:t>
-      </w:r>
-    </w:p>
-    <w:p>
-      <w:pPr>
-        <w:pStyle w:val="ListParagraph"/>
-        <w:numPr>
-          <w:ilvl w:val="0"/>
-          <w:numId w:val="1"/>
-        </w:numPr>
-        <w:rPr>
-          <w:sz w:val="24"/>
-          <w:szCs w:val="24"/>
-        </w:rPr>
-      </w:pPr>
-      <w:r>
-        <w:rPr>
-          <w:sz w:val="24"/>
-          <w:szCs w:val="24"/>
-        </w:rPr>
-        <w:t>Cancelation-unavailable</w:t>
-      </w:r>
-    </w:p>
-    <w:p>
-      <w:pPr>
-        <w:pStyle w:val="ListParagraph"/>
-        <w:numPr>
-          <w:ilvl w:val="0"/>
-          <w:numId w:val="1"/>
-        </w:numPr>
-        <w:rPr>
-          <w:sz w:val="24"/>
-          <w:szCs w:val="24"/>
-        </w:rPr>
-      </w:pPr>
-      <w:r>
-        <w:rPr>
-          <w:sz w:val="24"/>
-          <w:szCs w:val="24"/>
-        </w:rPr>
-        <w:t>Confirm-cancelation</w:t>
-      </w:r>
-    </w:p>
-    <w:p>
-      <w:pPr>
-        <w:pStyle w:val="ListParagraph"/>
-        <w:numPr>
-          <w:ilvl w:val="0"/>
-          <w:numId w:val="1"/>
-        </w:numPr>
-        <w:rPr>
-          <w:sz w:val="24"/>
-          <w:szCs w:val="24"/>
-        </w:rPr>
-      </w:pPr>
-      <w:r>
-        <w:rPr>
-          <w:sz w:val="24"/>
-          <w:szCs w:val="24"/>
-        </w:rPr>
-        <w:lastRenderedPageBreak/>
-        <w:t>User-accept</w:t>
-      </w:r>
-    </w:p>
-    <w:p>
-      <w:pPr>
-        <w:pStyle w:val="ListParagraph"/>
-        <w:numPr>
-          <w:ilvl w:val="0"/>
-          <w:numId w:val="1"/>
-        </w:numPr>
-        <w:rPr>
-          <w:sz w:val="24"/>
-          <w:szCs w:val="24"/>
-        </w:rPr>
-      </w:pPr>
-      <w:r>
-        <w:rPr>
-          <w:sz w:val="24"/>
-          <w:szCs w:val="24"/>
-        </w:rPr>
-        <w:t>Seats-label</w:t>
-      </w:r>
-    </w:p>
-    <w:p>
-      <w:pPr>
-        <w:pStyle w:val="Heading1"/>
-      </w:pPr>
-      <w:bookmarkStart w:id="25" w:name="_Toc56448744"/>
-      <w:r>
-        <w:t>Register User</w:t>
-      </w:r>
-      <w:r>
-        <w:t>:</w:t>
-      </w:r>
-      <w:bookmarkEnd w:id="25"/>
-    </w:p>
-    <w:p>
-      <w:pPr>
-        <w:rPr>
-          <w:sz w:val="24"/>
-          <w:szCs w:val="24"/>
-        </w:rPr>
-      </w:pPr>
-      <w:r>
-        <w:rPr>
-          <w:sz w:val="24"/>
-          <w:szCs w:val="24"/>
-        </w:rPr>
-        <w:t xml:space="preserve">This use case starts when a regular user selects the register option. The system displays a message and text fields asking the user to input their first name, last name, date of birth, email and password. The system checks for that email address in the database, if found, the system displays a message saying that email is already registered, and the use case </w:t>
-      </w:r>
-      <w:r>
-        <w:rPr>
-          <w:sz w:val="24"/>
-          <w:szCs w:val="24"/>
-        </w:rPr>
-        <w:t>ends</w:t>
-      </w:r>
-      <w:r>
-        <w:rPr>
-          <w:sz w:val="24"/>
-          <w:szCs w:val="24"/>
-        </w:rPr>
-        <w:t xml:space="preserve">. Otherwise, the system requests the user for a payment method for the annual account fee. </w:t>
-      </w:r>
-      <w:r>
-        <w:rPr>
-          <w:sz w:val="24"/>
-          <w:szCs w:val="24"/>
-        </w:rPr>
-        <w:t xml:space="preserve">If the payment is unsuccessful, the system will display a message asking to try again and will let the user input the payment information again. </w:t>
-      </w:r>
-      <w:r>
-        <w:rPr>
-          <w:sz w:val="24"/>
-          <w:szCs w:val="24"/>
-        </w:rPr>
-        <w:t>If the payment is</w:t>
-      </w:r>
-      <w:r>
-        <w:rPr>
-          <w:sz w:val="24"/>
-          <w:szCs w:val="24"/>
-        </w:rPr>
-        <w:t xml:space="preserve"> confirmed</w:t>
-      </w:r>
-      <w:r>
-        <w:rPr>
-          <w:sz w:val="24"/>
-          <w:szCs w:val="24"/>
-        </w:rPr>
-        <w:t>, the system adds the user’s information</w:t>
-      </w:r>
-      <w:r>
-        <w:rPr>
-          <w:sz w:val="24"/>
-          <w:szCs w:val="24"/>
-        </w:rPr>
-        <w:t>, including the method of payment,</w:t>
-      </w:r>
-      <w:r>
-        <w:rPr>
-          <w:sz w:val="24"/>
-          <w:szCs w:val="24"/>
-        </w:rPr>
-        <w:t xml:space="preserve"> to the database and a message is displayed to the user confirming their registration.</w:t>
-      </w:r>
-    </w:p>
-    <w:p>
-      <w:pPr>
-        <w:pStyle w:val="Heading2"/>
-      </w:pPr>
-      <w:bookmarkStart w:id="26" w:name="_Toc56448745"/>
-      <w:r>
-        <w:t>Candidate objects:</w:t>
-      </w:r>
-      <w:bookmarkEnd w:id="26"/>
     </w:p>
     <w:p>
       <w:pPr>
@@ -4813,7 +4910,7 @@
           <w:sz w:val="24"/>
           <w:szCs w:val="24"/>
         </w:rPr>
-        <w:t>Message</w:t>
+        <w:t>Input</w:t>
       </w:r>
     </w:p>
     <w:p>
@@ -4833,7 +4930,7 @@
           <w:sz w:val="24"/>
           <w:szCs w:val="24"/>
         </w:rPr>
-        <w:t>Input</w:t>
+        <w:t>Email</w:t>
       </w:r>
     </w:p>
     <w:p>
@@ -4853,7 +4950,14 @@
           <w:sz w:val="24"/>
           <w:szCs w:val="24"/>
         </w:rPr>
-        <w:t>Email</w:t>
+        <w:t>P</w:t>
+      </w:r>
+      <w:r>
+        <w:rPr>
+          <w:sz w:val="24"/>
+          <w:szCs w:val="24"/>
+        </w:rPr>
+        <w:t>ayment</w:t>
       </w:r>
     </w:p>
     <w:p>
@@ -4873,14 +4977,7 @@
           <w:sz w:val="24"/>
           <w:szCs w:val="24"/>
         </w:rPr>
-        <w:t>P</w:t>
-      </w:r>
-      <w:r>
-        <w:rPr>
-          <w:sz w:val="24"/>
-          <w:szCs w:val="24"/>
-        </w:rPr>
-        <w:t>ayment</w:t>
+        <w:t>Account-fee</w:t>
       </w:r>
     </w:p>
     <w:p>
@@ -4900,7 +4997,7 @@
           <w:sz w:val="24"/>
           <w:szCs w:val="24"/>
         </w:rPr>
-        <w:t>Account-fee</w:t>
+        <w:t>User</w:t>
       </w:r>
     </w:p>
     <w:p>
@@ -4920,26 +5017,6 @@
           <w:sz w:val="24"/>
           <w:szCs w:val="24"/>
         </w:rPr>
-        <w:t>User</w:t>
-      </w:r>
-    </w:p>
-    <w:p>
-      <w:pPr>
-        <w:pStyle w:val="ListParagraph"/>
-        <w:numPr>
-          <w:ilvl w:val="0"/>
-          <w:numId w:val="6"/>
-        </w:numPr>
-        <w:rPr>
-          <w:sz w:val="28"/>
-          <w:szCs w:val="28"/>
-        </w:rPr>
-      </w:pPr>
-      <w:r>
-        <w:rPr>
-          <w:sz w:val="24"/>
-          <w:szCs w:val="24"/>
-        </w:rPr>
         <w:t>Registration</w:t>
       </w:r>
     </w:p>
@@ -5208,110 +5285,272 @@
           <w:sz w:val="24"/>
           <w:szCs w:val="24"/>
         </w:rPr>
-        <w:t xml:space="preserve"> in a list format. The top of the list begins with the showtime which is the closest to the actual time, and following showtimes are later in order. </w:t>
-      </w:r>
-      <w:commentRangeStart w:id="29"/>
-      <w:r>
-        <w:rPr>
-          <w:sz w:val="24"/>
-          <w:szCs w:val="24"/>
-        </w:rPr>
-        <w:t xml:space="preserve">If currently, there is no showtime for today, </w:t>
-      </w:r>
-      <w:commentRangeStart w:id="30"/>
-      <w:r>
-        <w:rPr>
-          <w:sz w:val="24"/>
-          <w:szCs w:val="24"/>
-        </w:rPr>
-        <w:t xml:space="preserve">system automatically </w:t>
-      </w:r>
-      <w:r>
-        <w:rPr>
-          <w:sz w:val="24"/>
-          <w:szCs w:val="24"/>
-        </w:rPr>
+        <w:t xml:space="preserve"> in a list format. The top of the list begins with the showtime which is the closest to the actual time, and following showtimes are later in order</w:t>
+      </w:r>
+      <w:r>
+        <w:rPr>
+          <w:sz w:val="24"/>
+          <w:szCs w:val="24"/>
+        </w:rPr>
+        <w:t xml:space="preserve">. </w:t>
+      </w:r>
+      <w:r>
+        <w:rPr>
+          <w:sz w:val="24"/>
+          <w:szCs w:val="24"/>
+        </w:rPr>
+        <w:t xml:space="preserve">If </w:t>
+      </w:r>
+      <w:r>
+        <w:rPr>
+          <w:sz w:val="24"/>
+          <w:szCs w:val="24"/>
+        </w:rPr>
+        <w:t>a showtime is selected by the user, then use case ‘Reserve Seats’ become available.</w:t>
+      </w:r>
+    </w:p>
+    <w:p>
+      <w:pPr>
+        <w:rPr>
+          <w:sz w:val="24"/>
+          <w:szCs w:val="24"/>
+        </w:rPr>
+      </w:pPr>
+    </w:p>
+    <w:p>
+      <w:pPr>
+        <w:pStyle w:val="Heading2"/>
+      </w:pPr>
+      <w:bookmarkStart w:id="29" w:name="_Toc56448748"/>
+      <w:r>
         <w:lastRenderedPageBreak/>
-        <w:t>displays the next day’s showtimes</w:t>
-      </w:r>
-      <w:commentRangeEnd w:id="30"/>
-      <w:r>
-        <w:rPr>
-          <w:rStyle w:val="CommentReference"/>
-        </w:rPr>
-        <w:commentReference w:id="30"/>
-      </w:r>
-      <w:r>
-        <w:rPr>
-          <w:sz w:val="24"/>
-          <w:szCs w:val="24"/>
-        </w:rPr>
-        <w:t>. There are buttons to go to next day/previous day if user wants to look at the showtimes for another day. The user can go maximum 7 days ahead of today and cannot go back before today using these buttons. I</w:t>
-      </w:r>
-      <w:commentRangeEnd w:id="29"/>
-      <w:r>
-        <w:rPr>
-          <w:rStyle w:val="CommentReference"/>
-        </w:rPr>
-        <w:commentReference w:id="29"/>
-      </w:r>
-      <w:r>
-        <w:rPr>
-          <w:sz w:val="24"/>
-          <w:szCs w:val="24"/>
-        </w:rPr>
-        <w:t xml:space="preserve">f </w:t>
-      </w:r>
-      <w:r>
-        <w:rPr>
-          <w:sz w:val="24"/>
-          <w:szCs w:val="24"/>
-        </w:rPr>
-        <w:t>a showtime is selected by the user, then use case ‘Reserve Seats’ become available.</w:t>
-      </w:r>
-    </w:p>
-    <w:p>
-      <w:pPr>
-        <w:rPr>
-          <w:sz w:val="24"/>
-          <w:szCs w:val="24"/>
-        </w:rPr>
-      </w:pPr>
+        <w:t>Good-Candidate Objects</w:t>
+      </w:r>
+      <w:bookmarkEnd w:id="29"/>
+    </w:p>
+    <w:p>
+      <w:pPr>
+        <w:rPr>
+          <w:sz w:val="24"/>
+          <w:szCs w:val="24"/>
+        </w:rPr>
+      </w:pPr>
+      <w:r>
+        <w:rPr>
+          <w:sz w:val="24"/>
+          <w:szCs w:val="24"/>
+        </w:rPr>
+        <w:t>User, Movie, Showtime, Theater, Seat, Ticket, Map, Button, Page, Date time, day</w:t>
+      </w:r>
     </w:p>
     <w:p>
       <w:pPr>
         <w:pStyle w:val="Heading2"/>
       </w:pPr>
-      <w:bookmarkStart w:id="31" w:name="_Toc56448748"/>
+      <w:bookmarkStart w:id="30" w:name="_Toc56448749"/>
+      <w:r>
+        <w:t>Potential Operations</w:t>
+      </w:r>
+      <w:bookmarkEnd w:id="30"/>
+    </w:p>
+    <w:p>
+      <w:pPr>
+        <w:pStyle w:val="ListParagraph"/>
+        <w:numPr>
+          <w:ilvl w:val="0"/>
+          <w:numId w:val="6"/>
+        </w:numPr>
+        <w:rPr>
+          <w:sz w:val="24"/>
+          <w:szCs w:val="24"/>
+        </w:rPr>
+      </w:pPr>
+      <w:r>
+        <w:rPr>
+          <w:sz w:val="24"/>
+          <w:szCs w:val="24"/>
+        </w:rPr>
+        <w:t>Select showtime</w:t>
+      </w:r>
+    </w:p>
+    <w:p>
+      <w:pPr>
+        <w:pStyle w:val="ListParagraph"/>
+        <w:numPr>
+          <w:ilvl w:val="0"/>
+          <w:numId w:val="6"/>
+        </w:numPr>
+        <w:rPr>
+          <w:sz w:val="24"/>
+          <w:szCs w:val="24"/>
+        </w:rPr>
+      </w:pPr>
+      <w:r>
+        <w:rPr>
+          <w:sz w:val="24"/>
+          <w:szCs w:val="24"/>
+        </w:rPr>
+        <w:t>go to next day</w:t>
+      </w:r>
+    </w:p>
+    <w:p>
+      <w:pPr>
+        <w:pStyle w:val="ListParagraph"/>
+        <w:numPr>
+          <w:ilvl w:val="0"/>
+          <w:numId w:val="6"/>
+        </w:numPr>
+        <w:rPr>
+          <w:sz w:val="24"/>
+          <w:szCs w:val="24"/>
+        </w:rPr>
+      </w:pPr>
+      <w:r>
+        <w:rPr>
+          <w:sz w:val="24"/>
+          <w:szCs w:val="24"/>
+        </w:rPr>
+        <w:t>go to previous day,</w:t>
+      </w:r>
+    </w:p>
+    <w:p>
+      <w:pPr>
+        <w:pStyle w:val="Heading1"/>
+      </w:pPr>
+      <w:bookmarkStart w:id="31" w:name="_Toc56448750"/>
+      <w:r>
+        <w:t>Use Case Scenario: Send Receipt</w:t>
+      </w:r>
+      <w:bookmarkEnd w:id="31"/>
+    </w:p>
+    <w:p>
+      <w:pPr>
+        <w:rPr>
+          <w:sz w:val="24"/>
+          <w:szCs w:val="24"/>
+        </w:rPr>
+      </w:pPr>
+      <w:r>
+        <w:rPr>
+          <w:sz w:val="24"/>
+          <w:szCs w:val="24"/>
+        </w:rPr>
+        <w:t>This use case begins when user already purchase</w:t>
+      </w:r>
+      <w:r>
+        <w:rPr>
+          <w:sz w:val="24"/>
+          <w:szCs w:val="24"/>
+        </w:rPr>
+        <w:t>d</w:t>
+      </w:r>
+      <w:r>
+        <w:rPr>
+          <w:sz w:val="24"/>
+          <w:szCs w:val="24"/>
+        </w:rPr>
+        <w:t xml:space="preserve"> a ticket.</w:t>
+      </w:r>
+      <w:r>
+        <w:rPr>
+          <w:sz w:val="24"/>
+          <w:szCs w:val="24"/>
+        </w:rPr>
+        <w:t xml:space="preserve"> </w:t>
+      </w:r>
+      <w:r>
+        <w:rPr>
+          <w:sz w:val="24"/>
+          <w:szCs w:val="24"/>
+        </w:rPr>
+        <w:t>At this point, the system will</w:t>
+      </w:r>
+      <w:r>
+        <w:rPr>
+          <w:sz w:val="24"/>
+          <w:szCs w:val="24"/>
+        </w:rPr>
+        <w:t xml:space="preserve"> display a button to the user to Send Receipt. It this is clicked, the system will</w:t>
+      </w:r>
+      <w:r>
+        <w:rPr>
+          <w:sz w:val="24"/>
+          <w:szCs w:val="24"/>
+        </w:rPr>
+        <w:t xml:space="preserve"> create an electronic receipt containing name of the movie, theater, date, time and seats purchased. </w:t>
+      </w:r>
+      <w:r>
+        <w:rPr>
+          <w:sz w:val="24"/>
+          <w:szCs w:val="24"/>
+        </w:rPr>
+        <w:t xml:space="preserve">Then on the next page, the system will display the user the email address registered (for registered users) or the email address used during the purchase (for regular users) and ask the user to confirm. The user has the option to click on that email address and change it, as they wish, or simply click confirm if they wish the proceed with the email address which was already shown. If user changes the email address, this will be used as the recipient of the email but this won’t be used to update the email address on the database for this transaction (since this might be just a temporary email’s address). Then, system creates an email with receipt information in the body of mail and sends it to </w:t>
+      </w:r>
+      <w:r>
+        <w:rPr>
+          <w:sz w:val="24"/>
+          <w:szCs w:val="24"/>
+        </w:rPr>
+        <w:t>th</w:t>
+      </w:r>
+      <w:r>
+        <w:rPr>
+          <w:sz w:val="24"/>
+          <w:szCs w:val="24"/>
+        </w:rPr>
+        <w:t xml:space="preserve">e user’s selected email address. Then it displays the user the result of the email sending operation (sent, connection error, </w:t>
+      </w:r>
+      <w:proofErr w:type="spellStart"/>
+      <w:r>
+        <w:rPr>
+          <w:sz w:val="24"/>
+          <w:szCs w:val="24"/>
+        </w:rPr>
+        <w:t>etc</w:t>
+      </w:r>
+      <w:proofErr w:type="spellEnd"/>
+      <w:r>
+        <w:rPr>
+          <w:sz w:val="24"/>
+          <w:szCs w:val="24"/>
+        </w:rPr>
+        <w:t>).</w:t>
+      </w:r>
+    </w:p>
+    <w:p>
+      <w:pPr>
+        <w:pStyle w:val="Heading2"/>
+      </w:pPr>
+      <w:bookmarkStart w:id="32" w:name="_Toc56448751"/>
       <w:r>
         <w:t>Good-Candidate Objects</w:t>
       </w:r>
-      <w:bookmarkEnd w:id="31"/>
-    </w:p>
-    <w:p>
-      <w:pPr>
-        <w:rPr>
-          <w:sz w:val="24"/>
-          <w:szCs w:val="24"/>
-        </w:rPr>
-      </w:pPr>
-      <w:r>
-        <w:rPr>
-          <w:sz w:val="24"/>
-          <w:szCs w:val="24"/>
-        </w:rPr>
-        <w:t>User, Movie, Showtime, Theater, Seat, Ticket, Map, Button, Page, Date time, day</w:t>
+      <w:bookmarkEnd w:id="32"/>
+    </w:p>
+    <w:p>
+      <w:pPr>
+        <w:rPr>
+          <w:sz w:val="24"/>
+          <w:szCs w:val="24"/>
+        </w:rPr>
+      </w:pPr>
+      <w:r>
+        <w:rPr>
+          <w:sz w:val="24"/>
+          <w:szCs w:val="24"/>
+        </w:rPr>
+        <w:t>User, User-information, email address, ticket, receipt, page,</w:t>
       </w:r>
     </w:p>
     <w:p>
       <w:pPr>
         <w:pStyle w:val="Heading2"/>
       </w:pPr>
-      <w:bookmarkStart w:id="32" w:name="_Toc56448749"/>
+      <w:bookmarkStart w:id="33" w:name="_Toc56448752"/>
       <w:r>
         <w:t>Potential Operations</w:t>
       </w:r>
-      <w:bookmarkEnd w:id="32"/>
+      <w:bookmarkEnd w:id="33"/>
     </w:p>
     <w:p>
       <w:pPr>
@@ -5330,7 +5569,7 @@
           <w:sz w:val="24"/>
           <w:szCs w:val="24"/>
         </w:rPr>
-        <w:t>Select showtime</w:t>
+        <w:t>Send email</w:t>
       </w:r>
     </w:p>
     <w:p>
@@ -5350,7 +5589,7 @@
           <w:sz w:val="24"/>
           <w:szCs w:val="24"/>
         </w:rPr>
-        <w:t>go to next day</w:t>
+        <w:t>Change email address</w:t>
       </w:r>
     </w:p>
     <w:p>
@@ -5370,46 +5609,226 @@
           <w:sz w:val="24"/>
           <w:szCs w:val="24"/>
         </w:rPr>
-        <w:t>go to previous day,</w:t>
+        <w:t>Confirm email address</w:t>
+      </w:r>
+    </w:p>
+    <w:p>
+      <w:pPr>
+        <w:pStyle w:val="ListParagraph"/>
+        <w:numPr>
+          <w:ilvl w:val="0"/>
+          <w:numId w:val="6"/>
+        </w:numPr>
+        <w:rPr>
+          <w:sz w:val="24"/>
+          <w:szCs w:val="24"/>
+        </w:rPr>
+      </w:pPr>
+      <w:r>
+        <w:rPr>
+          <w:sz w:val="24"/>
+          <w:szCs w:val="24"/>
+        </w:rPr>
+        <w:t>Check email address</w:t>
+      </w:r>
+    </w:p>
+    <w:p>
+      <w:pPr>
+        <w:pStyle w:val="ListParagraph"/>
+        <w:numPr>
+          <w:ilvl w:val="0"/>
+          <w:numId w:val="6"/>
+        </w:numPr>
+        <w:rPr>
+          <w:sz w:val="24"/>
+          <w:szCs w:val="24"/>
+        </w:rPr>
+      </w:pPr>
+      <w:r>
+        <w:rPr>
+          <w:sz w:val="24"/>
+          <w:szCs w:val="24"/>
+        </w:rPr>
+        <w:t>Create email body</w:t>
       </w:r>
     </w:p>
     <w:p>
       <w:pPr>
         <w:pStyle w:val="Heading1"/>
-      </w:pPr>
-      <w:bookmarkStart w:id="33" w:name="_Toc56448750"/>
-      <w:r>
-        <w:t>Use Case Scenario: Send Receipt</w:t>
-      </w:r>
-      <w:bookmarkEnd w:id="33"/>
-    </w:p>
-    <w:p>
-      <w:pPr>
-        <w:rPr>
-          <w:sz w:val="24"/>
-          <w:szCs w:val="24"/>
-        </w:rPr>
-      </w:pPr>
-      <w:r>
-        <w:rPr>
-          <w:sz w:val="24"/>
-          <w:szCs w:val="24"/>
-        </w:rPr>
-        <w:t>This use case begins when user already purchase</w:t>
-      </w:r>
-      <w:r>
-        <w:rPr>
-          <w:sz w:val="24"/>
-          <w:szCs w:val="24"/>
-        </w:rPr>
-        <w:t>d</w:t>
-      </w:r>
-      <w:r>
-        <w:rPr>
-          <w:sz w:val="24"/>
-          <w:szCs w:val="24"/>
-        </w:rPr>
-        <w:t xml:space="preserve"> a ticket.</w:t>
+        <w:rPr>
+          <w:sz w:val="24"/>
+          <w:szCs w:val="24"/>
+        </w:rPr>
+      </w:pPr>
+      <w:r>
+        <w:t xml:space="preserve">Use Case Scenario: </w:t>
+      </w:r>
+      <w:r>
+        <w:t>Make Payment</w:t>
+      </w:r>
+    </w:p>
+    <w:p>
+      <w:pPr>
+        <w:rPr>
+          <w:sz w:val="24"/>
+          <w:szCs w:val="24"/>
+        </w:rPr>
+      </w:pPr>
+      <w:r>
+        <w:rPr>
+          <w:sz w:val="24"/>
+          <w:szCs w:val="24"/>
+        </w:rPr>
+        <w:t>This use case starts when a user needs to be charged money. The system displays a message with the description of what the payment is for and the amount to be charged, below it will have a text field asking the user to input their payment information. When the user enters this, the system will send a request to the financial institution with the user’s information and amount to be charged. If the payment is denied the system will notify the user and the use case will restart. If the payment is successful, the system will display a message confirming the payment.</w:t>
+      </w:r>
+      <w:r>
+        <w:rPr>
+          <w:sz w:val="24"/>
+          <w:szCs w:val="24"/>
+        </w:rPr>
+        <w:t xml:space="preserve"> Then the use case will switch into Send Receipt use case.</w:t>
+      </w:r>
+    </w:p>
+    <w:p>
+      <w:pPr>
+        <w:pStyle w:val="Heading2"/>
+      </w:pPr>
+      <w:r>
+        <w:lastRenderedPageBreak/>
+        <w:t>Good-Candidate Objects</w:t>
+      </w:r>
+    </w:p>
+    <w:p>
+      <w:pPr>
+        <w:rPr>
+          <w:sz w:val="24"/>
+          <w:szCs w:val="24"/>
+        </w:rPr>
+      </w:pPr>
+      <w:r>
+        <w:rPr>
+          <w:sz w:val="24"/>
+          <w:szCs w:val="24"/>
+        </w:rPr>
+        <w:t>Amount, Message, Payment, Payment Information, Request, Financial Institution, User Information, Notification</w:t>
+      </w:r>
+    </w:p>
+    <w:p>
+      <w:pPr>
+        <w:pStyle w:val="Heading2"/>
+      </w:pPr>
+      <w:r>
+        <w:t>Potential Operations</w:t>
+      </w:r>
+    </w:p>
+    <w:p>
+      <w:pPr>
+        <w:pStyle w:val="ListParagraph"/>
+        <w:numPr>
+          <w:ilvl w:val="0"/>
+          <w:numId w:val="6"/>
+        </w:numPr>
+        <w:rPr>
+          <w:sz w:val="24"/>
+          <w:szCs w:val="24"/>
+        </w:rPr>
+      </w:pPr>
+      <w:r>
+        <w:rPr>
+          <w:sz w:val="24"/>
+          <w:szCs w:val="24"/>
+        </w:rPr>
+        <w:t>Process payment</w:t>
+      </w:r>
+    </w:p>
+    <w:p>
+      <w:pPr>
+        <w:pStyle w:val="ListParagraph"/>
+        <w:numPr>
+          <w:ilvl w:val="0"/>
+          <w:numId w:val="6"/>
+        </w:numPr>
+        <w:rPr>
+          <w:sz w:val="24"/>
+          <w:szCs w:val="24"/>
+        </w:rPr>
+      </w:pPr>
+      <w:r>
+        <w:rPr>
+          <w:sz w:val="24"/>
+          <w:szCs w:val="24"/>
+        </w:rPr>
+        <w:t>Decline payment</w:t>
+      </w:r>
+    </w:p>
+    <w:p>
+      <w:pPr>
+        <w:pStyle w:val="ListParagraph"/>
+        <w:numPr>
+          <w:ilvl w:val="0"/>
+          <w:numId w:val="6"/>
+        </w:numPr>
+        <w:rPr>
+          <w:sz w:val="24"/>
+          <w:szCs w:val="24"/>
+        </w:rPr>
+      </w:pPr>
+      <w:r>
+        <w:rPr>
+          <w:sz w:val="24"/>
+          <w:szCs w:val="24"/>
+        </w:rPr>
+        <w:t>Display message</w:t>
+      </w:r>
+    </w:p>
+    <w:p>
+      <w:pPr>
+        <w:pStyle w:val="ListParagraph"/>
+        <w:numPr>
+          <w:ilvl w:val="0"/>
+          <w:numId w:val="6"/>
+        </w:numPr>
+        <w:rPr>
+          <w:sz w:val="24"/>
+          <w:szCs w:val="24"/>
+        </w:rPr>
+      </w:pPr>
+      <w:r>
+        <w:rPr>
+          <w:sz w:val="24"/>
+          <w:szCs w:val="24"/>
+        </w:rPr>
+        <w:t>Prompt user</w:t>
+      </w:r>
+    </w:p>
+    <w:p>
+      <w:pPr>
+        <w:pStyle w:val="Heading1"/>
+      </w:pPr>
+      <w:r>
+        <w:t>Use Case Scenario: Start</w:t>
+      </w:r>
+    </w:p>
+    <w:p>
+      <w:pPr>
+        <w:rPr>
+          <w:sz w:val="24"/>
+          <w:szCs w:val="24"/>
+        </w:rPr>
+      </w:pPr>
+      <w:r>
+        <w:rPr>
+          <w:sz w:val="24"/>
+          <w:szCs w:val="24"/>
+        </w:rPr>
+        <w:t>This use case begins when the app is launched in a device. It instantiates the model, reads the csv to initialize the theater/movie data. It launches the graphical user interface and builds its elements. The use case ends when</w:t>
+      </w:r>
+      <w:r>
+        <w:rPr>
+          <w:sz w:val="24"/>
+          <w:szCs w:val="24"/>
+        </w:rPr>
+        <w:t xml:space="preserve"> the app is successfully launched and user is landed onto the main GUI page.</w:t>
       </w:r>
       <w:r>
         <w:rPr>
@@ -5418,83 +5837,37 @@
         </w:rPr>
         <w:t xml:space="preserve"> </w:t>
       </w:r>
-      <w:r>
-        <w:rPr>
-          <w:sz w:val="24"/>
-          <w:szCs w:val="24"/>
-        </w:rPr>
-        <w:t>At this point, the system will</w:t>
-      </w:r>
-      <w:r>
-        <w:rPr>
-          <w:sz w:val="24"/>
-          <w:szCs w:val="24"/>
-        </w:rPr>
-        <w:t xml:space="preserve"> display a button to the user to Send Receipt. It this is clicked, the system will</w:t>
-      </w:r>
-      <w:r>
-        <w:rPr>
-          <w:sz w:val="24"/>
-          <w:szCs w:val="24"/>
-        </w:rPr>
-        <w:t xml:space="preserve"> create an electronic receipt containing name of the movie, theater, date, time and seats purchased. </w:t>
-      </w:r>
-      <w:r>
-        <w:rPr>
-          <w:sz w:val="24"/>
-          <w:szCs w:val="24"/>
-        </w:rPr>
-        <w:t xml:space="preserve">Then on the next page, the system will display the user the email address registered (for registered users) or the email address used during the purchase (for regular users) and ask the user to confirm. The user has the option to click on that email address and change it, as they wish, or simply click confirm if they wish the proceed with the email address which was already shown. If user changes the email address, this will be used as the recipient of the email but this won’t be used to update the email address on the database for this transaction (since this might be just a temporary email’s address). Then, system creates an email with receipt information in the body of mail and sends it to </w:t>
-      </w:r>
-      <w:r>
-        <w:rPr>
-          <w:sz w:val="24"/>
-          <w:szCs w:val="24"/>
-        </w:rPr>
-        <w:t>th</w:t>
-      </w:r>
-      <w:r>
-        <w:rPr>
-          <w:sz w:val="24"/>
-          <w:szCs w:val="24"/>
-        </w:rPr>
-        <w:t>e user’s selected email address. Then it displays the user the result of the email sending operation (sent, connection error, etc).</w:t>
-      </w:r>
     </w:p>
     <w:p>
       <w:pPr>
         <w:pStyle w:val="Heading2"/>
       </w:pPr>
-      <w:bookmarkStart w:id="34" w:name="_Toc56448751"/>
       <w:r>
         <w:t>Good-Candidate Objects</w:t>
       </w:r>
-      <w:bookmarkEnd w:id="34"/>
-    </w:p>
-    <w:p>
-      <w:pPr>
-        <w:rPr>
-          <w:sz w:val="24"/>
-          <w:szCs w:val="24"/>
-        </w:rPr>
-      </w:pPr>
-      <w:r>
-        <w:rPr>
-          <w:sz w:val="24"/>
-          <w:szCs w:val="24"/>
-        </w:rPr>
-        <w:t>User, User-information, email address, ticket, receipt, page,</w:t>
+    </w:p>
+    <w:p>
+      <w:pPr>
+        <w:rPr>
+          <w:sz w:val="24"/>
+          <w:szCs w:val="24"/>
+        </w:rPr>
+      </w:pPr>
+      <w:r>
+        <w:rPr>
+          <w:sz w:val="24"/>
+          <w:szCs w:val="24"/>
+        </w:rPr>
+        <w:t>App, Model, CSV, Data, GUI, Landing Page</w:t>
       </w:r>
     </w:p>
     <w:p>
       <w:pPr>
         <w:pStyle w:val="Heading2"/>
       </w:pPr>
-      <w:bookmarkStart w:id="35" w:name="_Toc56448752"/>
       <w:r>
         <w:t>Potential Operations</w:t>
       </w:r>
-      <w:bookmarkEnd w:id="35"/>
     </w:p>
     <w:p>
       <w:pPr>
@@ -5513,7 +5886,7 @@
           <w:sz w:val="24"/>
           <w:szCs w:val="24"/>
         </w:rPr>
-        <w:t>Send email</w:t>
+        <w:t>Launch</w:t>
       </w:r>
     </w:p>
     <w:p>
@@ -5533,7 +5906,7 @@
           <w:sz w:val="24"/>
           <w:szCs w:val="24"/>
         </w:rPr>
-        <w:t>Change email address</w:t>
+        <w:t>Instantiate Mode</w:t>
       </w:r>
     </w:p>
     <w:p>
@@ -5553,7 +5926,7 @@
           <w:sz w:val="24"/>
           <w:szCs w:val="24"/>
         </w:rPr>
-        <w:t>Confirm email address</w:t>
+        <w:t>Read csv</w:t>
       </w:r>
     </w:p>
     <w:p>
@@ -5573,7 +5946,7 @@
           <w:sz w:val="24"/>
           <w:szCs w:val="24"/>
         </w:rPr>
-        <w:t>Check email address</w:t>
+        <w:t>Initialize data</w:t>
       </w:r>
     </w:p>
     <w:p>
@@ -5593,26 +5966,174 @@
           <w:sz w:val="24"/>
           <w:szCs w:val="24"/>
         </w:rPr>
-        <w:t>Create email body</w:t>
-      </w:r>
-    </w:p>
-    <w:p>
-      <w:pPr>
-        <w:rPr>
-          <w:sz w:val="24"/>
-          <w:szCs w:val="24"/>
-        </w:rPr>
-      </w:pPr>
-    </w:p>
-    <w:p>
-      <w:pPr>
-        <w:rPr>
-          <w:b/>
-          <w:bCs/>
-          <w:sz w:val="24"/>
-          <w:szCs w:val="24"/>
-        </w:rPr>
-      </w:pPr>
+        <w:t>Launch GUI</w:t>
+      </w:r>
+    </w:p>
+    <w:p>
+      <w:pPr>
+        <w:pStyle w:val="Heading1"/>
+      </w:pPr>
+      <w:r>
+        <w:t>Use Case Scenario: Login / Logout</w:t>
+      </w:r>
+    </w:p>
+    <w:p>
+      <w:pPr>
+        <w:pStyle w:val="Heading2"/>
+        <w:rPr>
+          <w:rFonts w:asciiTheme="minorHAnsi" w:eastAsiaTheme="minorHAnsi" w:hAnsiTheme="minorHAnsi" w:cstheme="minorBidi"/>
+          <w:color w:val="auto"/>
+          <w:sz w:val="24"/>
+          <w:szCs w:val="24"/>
+        </w:rPr>
+      </w:pPr>
+      <w:r>
+        <w:rPr>
+          <w:rFonts w:asciiTheme="minorHAnsi" w:eastAsiaTheme="minorHAnsi" w:hAnsiTheme="minorHAnsi" w:cstheme="minorBidi"/>
+          <w:color w:val="auto"/>
+          <w:sz w:val="24"/>
+          <w:szCs w:val="24"/>
+        </w:rPr>
+        <w:t>This use case will start when the start use case has finished. Both users will be able to see the entire application. Regular users are free together choose to start the Register User use case or continue as a regular user and select any other use cases they want.  Registered users would have the option to login to their account using a username and password that is assigned to them upon completing the Register User use case for the first time. Once logged in they may continue to use any use cases they wish.</w:t>
+      </w:r>
+    </w:p>
+    <w:p/>
+    <w:p>
+      <w:pPr>
+        <w:pStyle w:val="Heading2"/>
+      </w:pPr>
+      <w:r>
+        <w:t>Good-Candidate Objects</w:t>
+      </w:r>
+    </w:p>
+    <w:p>
+      <w:pPr>
+        <w:pStyle w:val="Heading2"/>
+        <w:rPr>
+          <w:rFonts w:asciiTheme="minorHAnsi" w:eastAsiaTheme="minorHAnsi" w:hAnsiTheme="minorHAnsi" w:cstheme="minorBidi"/>
+          <w:color w:val="auto"/>
+          <w:sz w:val="24"/>
+          <w:szCs w:val="24"/>
+        </w:rPr>
+      </w:pPr>
+      <w:r>
+        <w:rPr>
+          <w:rFonts w:asciiTheme="minorHAnsi" w:eastAsiaTheme="minorHAnsi" w:hAnsiTheme="minorHAnsi" w:cstheme="minorBidi"/>
+          <w:color w:val="auto"/>
+          <w:sz w:val="24"/>
+          <w:szCs w:val="24"/>
+        </w:rPr>
+        <w:t>User, Regular User, Registered User, Login, Account, Username, Password</w:t>
+      </w:r>
+    </w:p>
+    <w:p>
+      <w:pPr>
+        <w:pStyle w:val="Heading2"/>
+      </w:pPr>
+      <w:r>
+        <w:t>Potential Operations</w:t>
+      </w:r>
+    </w:p>
+    <w:p>
+      <w:pPr>
+        <w:pStyle w:val="ListParagraph"/>
+        <w:numPr>
+          <w:ilvl w:val="0"/>
+          <w:numId w:val="6"/>
+        </w:numPr>
+        <w:rPr>
+          <w:sz w:val="24"/>
+          <w:szCs w:val="24"/>
+        </w:rPr>
+      </w:pPr>
+      <w:r>
+        <w:rPr>
+          <w:sz w:val="24"/>
+          <w:szCs w:val="24"/>
+        </w:rPr>
+        <w:t>Login</w:t>
+      </w:r>
+    </w:p>
+    <w:p>
+      <w:pPr>
+        <w:pStyle w:val="ListParagraph"/>
+        <w:numPr>
+          <w:ilvl w:val="0"/>
+          <w:numId w:val="6"/>
+        </w:numPr>
+        <w:rPr>
+          <w:sz w:val="24"/>
+          <w:szCs w:val="24"/>
+        </w:rPr>
+      </w:pPr>
+      <w:r>
+        <w:rPr>
+          <w:sz w:val="24"/>
+          <w:szCs w:val="24"/>
+        </w:rPr>
+        <w:t>Logout</w:t>
+      </w:r>
+    </w:p>
+    <w:p>
+      <w:pPr>
+        <w:pStyle w:val="ListParagraph"/>
+        <w:numPr>
+          <w:ilvl w:val="0"/>
+          <w:numId w:val="6"/>
+        </w:numPr>
+        <w:rPr>
+          <w:sz w:val="24"/>
+          <w:szCs w:val="24"/>
+        </w:rPr>
+      </w:pPr>
+      <w:r>
+        <w:rPr>
+          <w:sz w:val="24"/>
+          <w:szCs w:val="24"/>
+        </w:rPr>
+        <w:t>Validate password</w:t>
+      </w:r>
+    </w:p>
+    <w:p>
+      <w:pPr>
+        <w:pStyle w:val="ListParagraph"/>
+        <w:numPr>
+          <w:ilvl w:val="0"/>
+          <w:numId w:val="6"/>
+        </w:numPr>
+        <w:rPr>
+          <w:sz w:val="24"/>
+          <w:szCs w:val="24"/>
+        </w:rPr>
+      </w:pPr>
+      <w:r>
+        <w:rPr>
+          <w:sz w:val="24"/>
+          <w:szCs w:val="24"/>
+        </w:rPr>
+        <w:lastRenderedPageBreak/>
+        <w:t>Accept login</w:t>
+      </w:r>
+    </w:p>
+    <w:p>
+      <w:pPr>
+        <w:pStyle w:val="ListParagraph"/>
+        <w:numPr>
+          <w:ilvl w:val="0"/>
+          <w:numId w:val="6"/>
+        </w:numPr>
+        <w:rPr>
+          <w:sz w:val="24"/>
+          <w:szCs w:val="24"/>
+        </w:rPr>
+      </w:pPr>
+      <w:r>
+        <w:rPr>
+          <w:sz w:val="24"/>
+          <w:szCs w:val="24"/>
+        </w:rPr>
+        <w:t>Reject login</w:t>
+      </w:r>
       <w:r>
         <w:rPr>
           <w:b/>
@@ -5848,38 +6369,6 @@
       </w:r>
     </w:p>
   </w:comment>
-  <w:comment w:id="30" w:author="BG" w:date="2020-11-15T10:24:00Z" w:initials="BG">
-    <w:p>
-      <w:pPr>
-        <w:pStyle w:val="CommentText"/>
-      </w:pPr>
-      <w:r>
-        <w:rPr>
-          <w:rStyle w:val="CommentReference"/>
-        </w:rPr>
-        <w:annotationRef/>
-      </w:r>
-      <w:r>
-        <w:t>Only display a message, ‘no more movies for today’</w:t>
-      </w:r>
-    </w:p>
-  </w:comment>
-  <w:comment w:id="29" w:author="BG" w:date="2020-11-15T10:23:00Z" w:initials="BG">
-    <w:p>
-      <w:pPr>
-        <w:pStyle w:val="CommentText"/>
-      </w:pPr>
-      <w:r>
-        <w:rPr>
-          <w:rStyle w:val="CommentReference"/>
-        </w:rPr>
-        <w:annotationRef/>
-      </w:r>
-      <w:r>
-        <w:t>Maybe to simplify, we can list all movies for the week.</w:t>
-      </w:r>
-    </w:p>
-  </w:comment>
 </w:comments>
 </file>
 
@@ -5889,8 +6378,6 @@
   <w15:commentEx w15:paraId="57FD83AB" w15:done="1"/>
   <w15:commentEx w15:paraId="33B1160E" w15:done="1"/>
   <w15:commentEx w15:paraId="2BA7F63F" w15:done="0"/>
-  <w15:commentEx w15:paraId="262950FD" w15:done="0"/>
-  <w15:commentEx w15:paraId="1A14AF1D" w15:done="0"/>
 </w15:commentsEx>
 </file>
 
@@ -5900,8 +6387,6 @@
   <w16cex:commentExtensible w16cex:durableId="235AF3D8" w16cex:dateUtc="2020-11-15T07:24:00Z"/>
   <w16cex:commentExtensible w16cex:durableId="235AF333" w16cex:dateUtc="2020-11-15T07:22:00Z"/>
   <w16cex:commentExtensible w16cex:durableId="235B8584" w16cex:dateUtc="2020-11-15T17:46:00Z"/>
-  <w16cex:commentExtensible w16cex:durableId="235B805C" w16cex:dateUtc="2020-11-15T17:24:00Z"/>
-  <w16cex:commentExtensible w16cex:durableId="235B8005" w16cex:dateUtc="2020-11-15T17:23:00Z"/>
 </w16cex:commentsExtensible>
 </file>
 
@@ -5911,8 +6396,6 @@
   <w16cid:commentId w16cid:paraId="57FD83AB" w16cid:durableId="235AF3D8"/>
   <w16cid:commentId w16cid:paraId="33B1160E" w16cid:durableId="235AF333"/>
   <w16cid:commentId w16cid:paraId="2BA7F63F" w16cid:durableId="235B8584"/>
-  <w16cid:commentId w16cid:paraId="262950FD" w16cid:durableId="235B805C"/>
-  <w16cid:commentId w16cid:paraId="1A14AF1D" w16cid:durableId="235B8005"/>
 </w16cid:commentsIds>
 </file>
 

</xml_diff>